<commit_message>
Fix and improve button code
simplified the code to run more smoothly.
removed the state function for now
</commit_message>
<xml_diff>
--- a/Ktane_Code/CONTENT/Symbols numbers.docx
+++ b/Ktane_Code/CONTENT/Symbols numbers.docx
@@ -48,6 +48,46 @@
           <w:szCs w:val="52"/>
           <w:shd w:val="clear" w:color="auto" w:fill="FFFFFF"/>
         </w:rPr>
+        <w:t xml:space="preserve"> / </w:t>
+      </w:r>
+      <w:r>
+        <w:rPr>
+          <w:rFonts w:ascii="Blackadder ITC" w:hAnsi="Blackadder ITC"/>
+          <w:color w:val="222222"/>
+          <w:sz w:val="52"/>
+          <w:szCs w:val="52"/>
+          <w:shd w:val="clear" w:color="auto" w:fill="FFFFFF"/>
+        </w:rPr>
+        <w:t>Å</w:t>
+      </w:r>
+      <w:r>
+        <w:rPr>
+          <w:rFonts w:ascii="Gadugi" w:hAnsi="Gadugi" w:cs="Arial"/>
+          <w:color w:val="222222"/>
+          <w:sz w:val="52"/>
+          <w:szCs w:val="52"/>
+          <w:shd w:val="clear" w:color="auto" w:fill="FFFFFF"/>
+        </w:rPr>
+        <w:t xml:space="preserve"> / </w:t>
+      </w:r>
+      <w:r>
+        <w:rPr>
+          <w:rFonts w:ascii="Segoe UI Semibold" w:hAnsi="Segoe UI Semibold" w:cs="Segoe UI Semibold"/>
+          <w:color w:val="222222"/>
+          <w:sz w:val="52"/>
+          <w:szCs w:val="52"/>
+          <w:shd w:val="clear" w:color="auto" w:fill="FFFFFF"/>
+        </w:rPr>
+        <w:t>Å</w:t>
+      </w:r>
+      <w:r>
+        <w:rPr>
+          <w:rFonts w:ascii="Gadugi" w:hAnsi="Gadugi" w:cs="Arial"/>
+          <w:color w:val="222222"/>
+          <w:sz w:val="52"/>
+          <w:szCs w:val="52"/>
+          <w:shd w:val="clear" w:color="auto" w:fill="FFFFFF"/>
+        </w:rPr>
         <w:tab/>
       </w:r>
       <w:r>
@@ -86,6 +126,50 @@
       <w:r>
         <w:rPr>
           <w:rFonts w:ascii="Arial" w:hAnsi="Arial" w:cs="Arial"/>
+          <w:color w:val="222222"/>
+          <w:sz w:val="52"/>
+          <w:szCs w:val="52"/>
+          <w:shd w:val="clear" w:color="auto" w:fill="FFFFFF"/>
+          <w:lang w:eastAsia="ja-JP"/>
+        </w:rPr>
+        <w:t>§</w:t>
+      </w:r>
+      <w:r>
+        <w:rPr>
+          <w:rFonts w:ascii="Arial" w:hAnsi="Arial" w:cs="Arial"/>
+          <w:color w:val="222222"/>
+          <w:sz w:val="52"/>
+          <w:szCs w:val="52"/>
+          <w:shd w:val="clear" w:color="auto" w:fill="FFFFFF"/>
+          <w:lang w:eastAsia="ja-JP"/>
+        </w:rPr>
+        <w:t xml:space="preserve"> / </w:t>
+      </w:r>
+      <w:r>
+        <w:rPr>
+          <w:rFonts w:ascii="Segoe UI Semibold" w:hAnsi="Segoe UI Semibold" w:cs="Segoe UI Semibold"/>
+          <w:color w:val="222222"/>
+          <w:sz w:val="52"/>
+          <w:szCs w:val="52"/>
+          <w:shd w:val="clear" w:color="auto" w:fill="FFFFFF"/>
+          <w:lang w:eastAsia="ja-JP"/>
+        </w:rPr>
+        <w:t>§</w:t>
+      </w:r>
+      <w:r>
+        <w:rPr>
+          <w:rFonts w:ascii="Arial" w:hAnsi="Arial" w:cs="Arial"/>
+          <w:color w:val="222222"/>
+          <w:sz w:val="52"/>
+          <w:szCs w:val="52"/>
+          <w:shd w:val="clear" w:color="auto" w:fill="FFFFFF"/>
+          <w:lang w:eastAsia="ja-JP"/>
+        </w:rPr>
+        <w:t xml:space="preserve"> / </w:t>
+      </w:r>
+      <w:r>
+        <w:rPr>
+          <w:rFonts w:ascii="Agency FB" w:hAnsi="Agency FB" w:cs="Segoe UI Semibold"/>
           <w:color w:val="222222"/>
           <w:sz w:val="52"/>
           <w:szCs w:val="52"/>
@@ -148,6 +232,28 @@
         </w:rPr>
         <w:t>Ϥ</w:t>
       </w:r>
+      <w:bookmarkStart w:id="0" w:name="_GoBack"/>
+      <w:bookmarkEnd w:id="0"/>
+      <w:r>
+        <w:rPr>
+          <w:rFonts w:ascii="Arial" w:hAnsi="Arial" w:cs="Arial"/>
+          <w:color w:val="222222"/>
+          <w:sz w:val="52"/>
+          <w:szCs w:val="52"/>
+          <w:shd w:val="clear" w:color="auto" w:fill="FFFFFF"/>
+        </w:rPr>
+        <w:t xml:space="preserve"> / </w:t>
+      </w:r>
+      <w:r>
+        <w:rPr>
+          <w:rFonts w:ascii="Cambria" w:hAnsi="Cambria" w:cs="Cambria"/>
+          <w:color w:val="222222"/>
+          <w:sz w:val="52"/>
+          <w:szCs w:val="52"/>
+          <w:shd w:val="clear" w:color="auto" w:fill="FFFFFF"/>
+        </w:rPr>
+        <w:t>Ϥ</w:t>
+      </w:r>
       <w:r>
         <w:rPr>
           <w:rFonts w:ascii="Gadugi" w:hAnsi="Gadugi" w:cs="Arial"/>
@@ -156,6 +262,26 @@
           <w:szCs w:val="52"/>
           <w:shd w:val="clear" w:color="auto" w:fill="FFFFFF"/>
         </w:rPr>
+        <w:t xml:space="preserve"> / </w:t>
+      </w:r>
+      <w:r>
+        <w:rPr>
+          <w:rFonts w:ascii="Calibri" w:eastAsia="Malgun Gothic Semilight" w:hAnsi="Calibri" w:cs="Calibri"/>
+          <w:color w:val="222222"/>
+          <w:sz w:val="52"/>
+          <w:szCs w:val="52"/>
+          <w:shd w:val="clear" w:color="auto" w:fill="FFFFFF"/>
+        </w:rPr>
+        <w:t>Ϥ</w:t>
+      </w:r>
+      <w:r>
+        <w:rPr>
+          <w:rFonts w:ascii="Gadugi" w:hAnsi="Gadugi" w:cs="Arial"/>
+          <w:color w:val="222222"/>
+          <w:sz w:val="52"/>
+          <w:szCs w:val="52"/>
+          <w:shd w:val="clear" w:color="auto" w:fill="FFFFFF"/>
+        </w:rPr>
         <w:t xml:space="preserve"> </w:t>
       </w:r>
       <w:r>
@@ -166,130 +292,686 @@
           <w:szCs w:val="52"/>
           <w:shd w:val="clear" w:color="auto" w:fill="FFFFFF"/>
         </w:rPr>
+        <w:t>-</w:t>
+      </w:r>
+      <w:r>
+        <w:rPr>
+          <w:rFonts w:ascii="Gadugi" w:hAnsi="Gadugi" w:cs="Arial"/>
+          <w:color w:val="222222"/>
+          <w:sz w:val="52"/>
+          <w:szCs w:val="52"/>
+          <w:shd w:val="clear" w:color="auto" w:fill="FFFFFF"/>
+        </w:rPr>
+        <w:t xml:space="preserve"> </w:t>
+      </w:r>
+      <w:r>
+        <w:rPr>
+          <w:rFonts w:ascii="Gadugi" w:hAnsi="Gadugi" w:cs="Arial"/>
+          <w:color w:val="222222"/>
+          <w:sz w:val="52"/>
+          <w:szCs w:val="52"/>
+          <w:shd w:val="clear" w:color="auto" w:fill="FFFFFF"/>
+        </w:rPr>
+        <w:t xml:space="preserve"> 4</w:t>
+      </w:r>
+    </w:p>
+    <w:p>
+      <w:pPr>
+        <w:spacing w:line="240" w:lineRule="auto"/>
+        <w:rPr>
+          <w:rFonts w:ascii="Gadugi" w:hAnsi="Gadugi" w:cs="Arial"/>
+          <w:color w:val="222222"/>
+          <w:sz w:val="52"/>
+          <w:szCs w:val="52"/>
+          <w:shd w:val="clear" w:color="auto" w:fill="FFFFFF"/>
+        </w:rPr>
+      </w:pPr>
+      <w:r>
+        <w:rPr>
+          <w:rFonts w:ascii="Arial" w:hAnsi="Arial" w:cs="Arial"/>
+          <w:color w:val="222222"/>
+          <w:sz w:val="52"/>
+          <w:szCs w:val="52"/>
+          <w:shd w:val="clear" w:color="auto" w:fill="FFFFFF"/>
+        </w:rPr>
+        <w:t>ϓ</w:t>
+      </w:r>
+      <w:r>
+        <w:rPr>
+          <w:rFonts w:ascii="Arial" w:hAnsi="Arial" w:cs="Arial"/>
+          <w:color w:val="222222"/>
+          <w:sz w:val="52"/>
+          <w:szCs w:val="52"/>
+          <w:shd w:val="clear" w:color="auto" w:fill="FFFFFF"/>
+        </w:rPr>
+        <w:t xml:space="preserve"> </w:t>
+      </w:r>
+      <w:r>
+        <w:rPr>
+          <w:rFonts w:ascii="Gadugi" w:hAnsi="Gadugi" w:cs="Arial"/>
+          <w:color w:val="222222"/>
+          <w:sz w:val="52"/>
+          <w:szCs w:val="52"/>
+          <w:shd w:val="clear" w:color="auto" w:fill="FFFFFF"/>
+        </w:rPr>
+        <w:t>- 5</w:t>
+      </w:r>
+    </w:p>
+    <w:p>
+      <w:pPr>
+        <w:spacing w:line="240" w:lineRule="auto"/>
+        <w:rPr>
+          <w:rFonts w:ascii="Gadugi" w:eastAsia="MS Gothic" w:hAnsi="Gadugi" w:cs="MS Gothic"/>
+          <w:color w:val="222222"/>
+          <w:sz w:val="52"/>
+          <w:szCs w:val="52"/>
+          <w:shd w:val="clear" w:color="auto" w:fill="FFFFFF"/>
+        </w:rPr>
+      </w:pPr>
+      <w:r>
+        <w:rPr>
+          <w:rFonts w:ascii="MS Gothic" w:eastAsia="MS Gothic" w:hAnsi="MS Gothic" w:cs="MS Gothic" w:hint="eastAsia"/>
+          <w:color w:val="222222"/>
+          <w:sz w:val="52"/>
+          <w:szCs w:val="52"/>
+          <w:shd w:val="clear" w:color="auto" w:fill="FFFFFF"/>
+        </w:rPr>
+        <w:t>♅</w:t>
+      </w:r>
+      <w:r>
+        <w:rPr>
+          <w:rFonts w:ascii="Gadugi" w:eastAsia="MS Gothic" w:hAnsi="Gadugi" w:cs="MS Gothic"/>
+          <w:color w:val="222222"/>
+          <w:sz w:val="52"/>
+          <w:szCs w:val="52"/>
+          <w:shd w:val="clear" w:color="auto" w:fill="FFFFFF"/>
+        </w:rPr>
+        <w:t xml:space="preserve"> </w:t>
+      </w:r>
+      <w:r>
+        <w:rPr>
+          <w:rFonts w:ascii="Segoe UI Symbol" w:eastAsia="MS Gothic" w:hAnsi="Segoe UI Symbol" w:cs="Segoe UI Symbol"/>
+          <w:color w:val="222222"/>
+          <w:sz w:val="52"/>
+          <w:szCs w:val="52"/>
+          <w:shd w:val="clear" w:color="auto" w:fill="FFFFFF"/>
+        </w:rPr>
+        <w:t>♅</w:t>
+      </w:r>
+      <w:r>
+        <w:rPr>
+          <w:rFonts w:ascii="Gadugi" w:eastAsia="MS Gothic" w:hAnsi="Gadugi" w:cs="MS Gothic"/>
+          <w:color w:val="222222"/>
+          <w:sz w:val="52"/>
+          <w:szCs w:val="52"/>
+          <w:shd w:val="clear" w:color="auto" w:fill="FFFFFF"/>
+        </w:rPr>
+        <w:t xml:space="preserve"> </w:t>
+      </w:r>
+      <w:r>
+        <w:rPr>
+          <w:rFonts w:ascii="Gadugi" w:eastAsia="MS Gothic" w:hAnsi="Gadugi" w:cs="MS Gothic"/>
+          <w:color w:val="222222"/>
+          <w:sz w:val="52"/>
+          <w:szCs w:val="52"/>
+          <w:shd w:val="clear" w:color="auto" w:fill="FFFFFF"/>
+        </w:rPr>
+        <w:t>- 6</w:t>
+      </w:r>
+    </w:p>
+    <w:p>
+      <w:pPr>
+        <w:spacing w:line="240" w:lineRule="auto"/>
+        <w:rPr>
+          <w:rFonts w:ascii="Arial Unicode MS" w:eastAsia="Arial Unicode MS" w:hAnsi="Arial Unicode MS" w:cs="Arial Unicode MS"/>
+          <w:sz w:val="52"/>
+          <w:szCs w:val="52"/>
+        </w:rPr>
+      </w:pPr>
+      <w:r>
+        <w:rPr>
+          <w:rFonts w:ascii="Arial Unicode MS" w:eastAsia="Arial Unicode MS" w:hAnsi="Arial Unicode MS" w:cs="Arial Unicode MS"/>
+          <w:sz w:val="52"/>
+          <w:szCs w:val="52"/>
+        </w:rPr>
+        <w:t>♇</w:t>
+      </w:r>
+      <w:r>
+        <w:rPr>
+          <w:rFonts w:ascii="Arial Unicode MS" w:eastAsia="Arial Unicode MS" w:hAnsi="Arial Unicode MS" w:cs="Arial Unicode MS"/>
+          <w:sz w:val="52"/>
+          <w:szCs w:val="52"/>
+        </w:rPr>
+        <w:t xml:space="preserve"> - 7</w:t>
+      </w:r>
+    </w:p>
+    <w:p>
+      <w:pPr>
+        <w:spacing w:line="240" w:lineRule="auto"/>
+        <w:rPr>
+          <w:rFonts w:ascii="Gadugi" w:eastAsia="MS Gothic" w:hAnsi="Gadugi" w:cs="MS Gothic"/>
+          <w:sz w:val="52"/>
+          <w:szCs w:val="52"/>
+        </w:rPr>
+      </w:pPr>
+      <w:r>
+        <w:rPr>
+          <w:rFonts w:ascii="Segoe UI Emoji" w:hAnsi="Segoe UI Emoji" w:cs="Segoe UI Emoji"/>
+          <w:color w:val="2C0E25"/>
+          <w:sz w:val="52"/>
+          <w:szCs w:val="52"/>
+          <w:shd w:val="clear" w:color="auto" w:fill="FFFFFF"/>
+        </w:rPr>
+        <w:t>♑</w:t>
+      </w:r>
+      <w:r>
+        <w:rPr>
+          <w:rFonts w:ascii="Segoe UI Emoji" w:hAnsi="Segoe UI Emoji" w:cs="Segoe UI Emoji"/>
+          <w:color w:val="2C0E25"/>
+          <w:sz w:val="52"/>
+          <w:szCs w:val="52"/>
+          <w:shd w:val="clear" w:color="auto" w:fill="FFFFFF"/>
+        </w:rPr>
+        <w:t xml:space="preserve"> / </w:t>
+      </w:r>
+      <w:r>
+        <w:rPr>
+          <w:rFonts w:ascii="Segoe UI Emoji" w:hAnsi="Segoe UI Emoji" w:cs="Segoe UI Emoji"/>
+          <w:noProof/>
+          <w:color w:val="2C0E25"/>
+          <w:sz w:val="52"/>
+          <w:szCs w:val="52"/>
+          <w:shd w:val="clear" w:color="auto" w:fill="FFFFFF"/>
+        </w:rPr>
+        <w:drawing>
+          <wp:inline distT="0" distB="0" distL="0" distR="0">
+            <wp:extent cx="368300" cy="368300"/>
+            <wp:effectExtent l="0" t="0" r="0" b="0"/>
+            <wp:docPr id="1" name="תמונה 1"/>
+            <wp:cNvGraphicFramePr>
+              <a:graphicFrameLocks xmlns:a="http://schemas.openxmlformats.org/drawingml/2006/main" noChangeAspect="1"/>
+            </wp:cNvGraphicFramePr>
+            <a:graphic xmlns:a="http://schemas.openxmlformats.org/drawingml/2006/main">
+              <a:graphicData uri="http://schemas.openxmlformats.org/drawingml/2006/picture">
+                <pic:pic xmlns:pic="http://schemas.openxmlformats.org/drawingml/2006/picture">
+                  <pic:nvPicPr>
+                    <pic:cNvPr id="0" name="Picture 1"/>
+                    <pic:cNvPicPr>
+                      <a:picLocks noChangeAspect="1" noChangeArrowheads="1"/>
+                    </pic:cNvPicPr>
+                  </pic:nvPicPr>
+                  <pic:blipFill>
+                    <a:blip r:embed="rId4" cstate="print">
+                      <a:extLst>
+                        <a:ext uri="{28A0092B-C50C-407E-A947-70E740481C1C}">
+                          <a14:useLocalDpi xmlns:a14="http://schemas.microsoft.com/office/drawing/2010/main" val="0"/>
+                        </a:ext>
+                      </a:extLst>
+                    </a:blip>
+                    <a:srcRect/>
+                    <a:stretch>
+                      <a:fillRect/>
+                    </a:stretch>
+                  </pic:blipFill>
+                  <pic:spPr bwMode="auto">
+                    <a:xfrm>
+                      <a:off x="0" y="0"/>
+                      <a:ext cx="368300" cy="368300"/>
+                    </a:xfrm>
+                    <a:prstGeom prst="rect">
+                      <a:avLst/>
+                    </a:prstGeom>
+                    <a:noFill/>
+                    <a:ln>
+                      <a:noFill/>
+                    </a:ln>
+                  </pic:spPr>
+                </pic:pic>
+              </a:graphicData>
+            </a:graphic>
+          </wp:inline>
+        </w:drawing>
+      </w:r>
+      <w:r>
+        <w:rPr>
+          <w:rFonts w:ascii="Gadugi" w:eastAsia="MS Gothic" w:hAnsi="Gadugi" w:cs="MS Gothic"/>
+          <w:sz w:val="52"/>
+          <w:szCs w:val="52"/>
+        </w:rPr>
+        <w:t xml:space="preserve"> </w:t>
+      </w:r>
+      <w:r>
+        <w:rPr>
+          <w:rFonts w:ascii="Gadugi" w:eastAsia="MS Gothic" w:hAnsi="Gadugi" w:cs="MS Gothic"/>
+          <w:sz w:val="52"/>
+          <w:szCs w:val="52"/>
+        </w:rPr>
+        <w:t>- 8</w:t>
+      </w:r>
+    </w:p>
+    <w:p>
+      <w:pPr>
+        <w:spacing w:line="240" w:lineRule="auto"/>
+        <w:rPr>
+          <w:rFonts w:ascii="MS Gothic" w:eastAsia="MS Gothic" w:hAnsi="MS Gothic" w:cs="MS Gothic"/>
+          <w:sz w:val="52"/>
+          <w:szCs w:val="52"/>
+        </w:rPr>
+      </w:pPr>
+      <w:r>
+        <w:rPr>
+          <w:rFonts w:ascii="MS Gothic" w:eastAsia="MS Gothic" w:hAnsi="MS Gothic" w:cs="MS Gothic" w:hint="eastAsia"/>
+          <w:sz w:val="52"/>
+          <w:szCs w:val="52"/>
+        </w:rPr>
+        <w:t>♃</w:t>
+      </w:r>
+      <w:r>
+        <w:rPr>
+          <w:rFonts w:ascii="MS Gothic" w:eastAsia="MS Gothic" w:hAnsi="MS Gothic" w:cs="MS Gothic"/>
+          <w:sz w:val="52"/>
+          <w:szCs w:val="52"/>
+        </w:rPr>
+        <w:t xml:space="preserve"> </w:t>
+      </w:r>
+      <w:r>
+        <w:rPr>
+          <w:rFonts w:ascii="Segoe UI Symbol" w:eastAsia="MS Gothic" w:hAnsi="Segoe UI Symbol" w:cs="Segoe UI Symbol"/>
+          <w:sz w:val="52"/>
+          <w:szCs w:val="52"/>
+        </w:rPr>
+        <w:t>♃</w:t>
+      </w:r>
+      <w:r>
+        <w:rPr>
+          <w:rFonts w:ascii="MS Gothic" w:eastAsia="MS Gothic" w:hAnsi="MS Gothic" w:cs="MS Gothic"/>
+          <w:sz w:val="52"/>
+          <w:szCs w:val="52"/>
+        </w:rPr>
+        <w:t>- 9</w:t>
+      </w:r>
+    </w:p>
+    <w:p>
+      <w:pPr>
+        <w:spacing w:line="240" w:lineRule="auto"/>
+        <w:rPr>
+          <w:rFonts w:ascii="Gadugi" w:eastAsia="MS Gothic" w:hAnsi="Gadugi" w:cs="Arial"/>
+          <w:sz w:val="52"/>
+          <w:szCs w:val="52"/>
+        </w:rPr>
+      </w:pPr>
+      <w:proofErr w:type="gramStart"/>
+      <w:r>
+        <w:rPr>
+          <w:rFonts w:ascii="Arial" w:eastAsia="MS Gothic" w:hAnsi="Arial" w:cs="Arial"/>
+          <w:sz w:val="52"/>
+          <w:szCs w:val="52"/>
+        </w:rPr>
+        <w:t>ᴂ</w:t>
+      </w:r>
+      <w:r>
+        <w:rPr>
+          <w:rFonts w:ascii="Gadugi" w:eastAsia="MS Gothic" w:hAnsi="Gadugi" w:cs="Arial"/>
+          <w:sz w:val="52"/>
+          <w:szCs w:val="52"/>
+        </w:rPr>
+        <w:t xml:space="preserve">  </w:t>
+      </w:r>
+      <w:r>
+        <w:rPr>
+          <w:rFonts w:ascii="Gadugi" w:eastAsia="MS Gothic" w:hAnsi="Gadugi" w:cs="Arial"/>
+          <w:sz w:val="52"/>
+          <w:szCs w:val="52"/>
+        </w:rPr>
+        <w:t>-</w:t>
+      </w:r>
+      <w:proofErr w:type="gramEnd"/>
+      <w:r>
+        <w:rPr>
+          <w:rFonts w:ascii="Gadugi" w:eastAsia="MS Gothic" w:hAnsi="Gadugi" w:cs="Arial"/>
+          <w:sz w:val="52"/>
+          <w:szCs w:val="52"/>
+        </w:rPr>
+        <w:t xml:space="preserve"> 10</w:t>
+      </w:r>
+    </w:p>
+    <w:p>
+      <w:pPr>
+        <w:spacing w:line="240" w:lineRule="auto"/>
+        <w:rPr>
+          <w:rFonts w:ascii="Gadugi" w:eastAsia="MS Gothic" w:hAnsi="Gadugi" w:cs="Gadugi"/>
+          <w:sz w:val="52"/>
+          <w:szCs w:val="52"/>
+        </w:rPr>
+      </w:pPr>
+      <w:r>
+        <w:rPr>
+          <w:rFonts w:ascii="Nirmala UI" w:eastAsia="MS Gothic" w:hAnsi="Nirmala UI" w:cs="Nirmala UI"/>
+          <w:sz w:val="52"/>
+          <w:szCs w:val="52"/>
+        </w:rPr>
+        <w:t>᱘</w:t>
+      </w:r>
+      <w:r>
+        <w:rPr>
+          <w:rFonts w:ascii="Gadugi" w:eastAsia="MS Gothic" w:hAnsi="Gadugi" w:cs="Gadugi"/>
+          <w:sz w:val="52"/>
+          <w:szCs w:val="52"/>
+        </w:rPr>
         <w:tab/>
-        <w:t>- 4</w:t>
+      </w:r>
+      <w:r>
+        <w:rPr>
+          <w:rFonts w:ascii="Gadugi" w:eastAsia="MS Gothic" w:hAnsi="Gadugi" w:cs="Arial"/>
+          <w:sz w:val="52"/>
+          <w:szCs w:val="52"/>
+        </w:rPr>
+        <w:t>- 11</w:t>
+      </w:r>
+      <w:r>
+        <w:rPr>
+          <w:rFonts w:ascii="Gadugi" w:eastAsia="MS Gothic" w:hAnsi="Gadugi" w:cs="Gadugi"/>
+          <w:sz w:val="52"/>
+          <w:szCs w:val="52"/>
+        </w:rPr>
+        <w:tab/>
       </w:r>
     </w:p>
     <w:p>
       <w:pPr>
         <w:spacing w:line="240" w:lineRule="auto"/>
         <w:rPr>
-          <w:rFonts w:ascii="Gadugi" w:hAnsi="Gadugi" w:cs="Arial"/>
-          <w:color w:val="222222"/>
-          <w:sz w:val="52"/>
-          <w:szCs w:val="52"/>
-          <w:shd w:val="clear" w:color="auto" w:fill="FFFFFF"/>
-        </w:rPr>
-      </w:pPr>
-      <w:r>
-        <w:rPr>
-          <w:rFonts w:ascii="Arial" w:hAnsi="Arial" w:cs="Arial"/>
-          <w:color w:val="222222"/>
-          <w:sz w:val="52"/>
-          <w:szCs w:val="52"/>
-          <w:shd w:val="clear" w:color="auto" w:fill="FFFFFF"/>
-        </w:rPr>
-        <w:t>ϓ</w:t>
-      </w:r>
-      <w:r>
-        <w:rPr>
-          <w:rFonts w:ascii="Gadugi" w:hAnsi="Gadugi" w:cs="Arial"/>
-          <w:color w:val="222222"/>
-          <w:sz w:val="52"/>
-          <w:szCs w:val="52"/>
-          <w:shd w:val="clear" w:color="auto" w:fill="FFFFFF"/>
-        </w:rPr>
-        <w:t xml:space="preserve"> - 5</w:t>
+          <w:rFonts w:ascii="Gadugi" w:eastAsia="MS Gothic" w:hAnsi="Gadugi" w:cs="Times New Roman"/>
+          <w:sz w:val="52"/>
+          <w:szCs w:val="52"/>
+        </w:rPr>
+      </w:pPr>
+      <w:r>
+        <w:rPr>
+          <w:rFonts w:ascii="Gadugi" w:eastAsia="MS Gothic" w:hAnsi="Gadugi" w:cs="Gadugi"/>
+          <w:sz w:val="52"/>
+          <w:szCs w:val="52"/>
+        </w:rPr>
+        <w:t>ↈ</w:t>
+      </w:r>
+      <w:r>
+        <w:rPr>
+          <w:rFonts w:ascii="Gadugi" w:eastAsia="MS Gothic" w:hAnsi="Gadugi" w:cs="Times New Roman"/>
+          <w:sz w:val="52"/>
+          <w:szCs w:val="52"/>
+        </w:rPr>
+        <w:t xml:space="preserve"> </w:t>
+      </w:r>
+      <w:r>
+        <w:rPr>
+          <w:rFonts w:ascii="Gadugi" w:eastAsia="MS Gothic" w:hAnsi="Gadugi" w:cs="Times New Roman"/>
+          <w:sz w:val="52"/>
+          <w:szCs w:val="52"/>
+        </w:rPr>
+        <w:tab/>
+      </w:r>
+      <w:proofErr w:type="gramStart"/>
+      <w:r>
+        <w:rPr>
+          <w:rFonts w:asciiTheme="majorBidi" w:eastAsia="MS Gothic" w:hAnsiTheme="majorBidi" w:cstheme="majorBidi"/>
+          <w:sz w:val="52"/>
+          <w:szCs w:val="52"/>
+        </w:rPr>
+        <w:t xml:space="preserve">ↈ </w:t>
+      </w:r>
+      <w:r>
+        <w:rPr>
+          <w:rFonts w:ascii="Gadugi" w:eastAsia="MS Gothic" w:hAnsi="Gadugi" w:cs="Times New Roman"/>
+          <w:sz w:val="52"/>
+          <w:szCs w:val="52"/>
+        </w:rPr>
+        <w:t xml:space="preserve"> </w:t>
+      </w:r>
+      <w:r>
+        <w:rPr>
+          <w:rFonts w:ascii="Gadugi" w:eastAsia="MS Gothic" w:hAnsi="Gadugi" w:cs="Arial"/>
+          <w:sz w:val="52"/>
+          <w:szCs w:val="52"/>
+        </w:rPr>
+        <w:t>-</w:t>
+      </w:r>
+      <w:proofErr w:type="gramEnd"/>
+      <w:r>
+        <w:rPr>
+          <w:rFonts w:ascii="Gadugi" w:eastAsia="MS Gothic" w:hAnsi="Gadugi" w:cs="Arial"/>
+          <w:sz w:val="52"/>
+          <w:szCs w:val="52"/>
+        </w:rPr>
+        <w:t xml:space="preserve"> 12</w:t>
       </w:r>
     </w:p>
     <w:p>
       <w:pPr>
         <w:spacing w:line="240" w:lineRule="auto"/>
         <w:rPr>
-          <w:rFonts w:ascii="Gadugi" w:eastAsia="MS Gothic" w:hAnsi="Gadugi" w:cs="MS Gothic"/>
-          <w:color w:val="222222"/>
-          <w:sz w:val="52"/>
-          <w:szCs w:val="52"/>
-          <w:shd w:val="clear" w:color="auto" w:fill="FFFFFF"/>
-        </w:rPr>
-      </w:pPr>
-      <w:r>
-        <w:rPr>
-          <w:rFonts w:ascii="MS Gothic" w:eastAsia="MS Gothic" w:hAnsi="MS Gothic" w:cs="MS Gothic" w:hint="eastAsia"/>
-          <w:color w:val="222222"/>
-          <w:sz w:val="52"/>
-          <w:szCs w:val="52"/>
-          <w:shd w:val="clear" w:color="auto" w:fill="FFFFFF"/>
-        </w:rPr>
-        <w:t>♅</w:t>
-      </w:r>
-      <w:r>
-        <w:rPr>
-          <w:rFonts w:ascii="Gadugi" w:eastAsia="MS Gothic" w:hAnsi="Gadugi" w:cs="MS Gothic"/>
-          <w:color w:val="222222"/>
-          <w:sz w:val="52"/>
-          <w:szCs w:val="52"/>
-          <w:shd w:val="clear" w:color="auto" w:fill="FFFFFF"/>
-        </w:rPr>
-        <w:t xml:space="preserve"> - 6</w:t>
+          <w:rFonts w:ascii="Gadugi" w:eastAsia="MS Gothic" w:hAnsi="Gadugi" w:cs="Times New Roman"/>
+          <w:sz w:val="52"/>
+          <w:szCs w:val="52"/>
+        </w:rPr>
+      </w:pPr>
+      <w:r>
+        <w:rPr>
+          <w:rFonts w:ascii="Ebrima" w:eastAsia="MS Gothic" w:hAnsi="Ebrima" w:cs="Ebrima"/>
+          <w:sz w:val="52"/>
+          <w:szCs w:val="52"/>
+        </w:rPr>
+        <w:t>ⵥ</w:t>
+      </w:r>
+      <w:r>
+        <w:rPr>
+          <w:rFonts w:ascii="Gadugi" w:eastAsia="MS Gothic" w:hAnsi="Gadugi" w:cs="Times New Roman"/>
+          <w:sz w:val="52"/>
+          <w:szCs w:val="52"/>
+        </w:rPr>
+        <w:tab/>
+      </w:r>
+      <w:r>
+        <w:rPr>
+          <w:rFonts w:ascii="Gadugi" w:eastAsia="MS Gothic" w:hAnsi="Gadugi" w:cs="Arial"/>
+          <w:sz w:val="52"/>
+          <w:szCs w:val="52"/>
+        </w:rPr>
+        <w:t>- 13</w:t>
       </w:r>
     </w:p>
     <w:p>
       <w:pPr>
         <w:spacing w:line="240" w:lineRule="auto"/>
         <w:rPr>
-          <w:rFonts w:ascii="Arial Unicode MS" w:eastAsia="Arial Unicode MS" w:hAnsi="Arial Unicode MS" w:cs="Arial Unicode MS"/>
-          <w:sz w:val="52"/>
-          <w:szCs w:val="52"/>
-        </w:rPr>
-      </w:pPr>
-      <w:proofErr w:type="gramStart"/>
-      <w:r>
-        <w:rPr>
-          <w:rFonts w:ascii="Arial Unicode MS" w:eastAsia="Arial Unicode MS" w:hAnsi="Arial Unicode MS" w:cs="Arial Unicode MS"/>
-          <w:sz w:val="52"/>
-          <w:szCs w:val="52"/>
-        </w:rPr>
-        <w:t>♇</w:t>
-      </w:r>
-      <w:r>
-        <w:rPr>
-          <w:rFonts w:ascii="Arial Unicode MS" w:eastAsia="Arial Unicode MS" w:hAnsi="Arial Unicode MS" w:cs="Arial Unicode MS"/>
-          <w:sz w:val="52"/>
-          <w:szCs w:val="52"/>
-        </w:rPr>
-        <w:t xml:space="preserve">  -</w:t>
-      </w:r>
-      <w:proofErr w:type="gramEnd"/>
-      <w:r>
-        <w:rPr>
-          <w:rFonts w:ascii="Arial Unicode MS" w:eastAsia="Arial Unicode MS" w:hAnsi="Arial Unicode MS" w:cs="Arial Unicode MS"/>
-          <w:sz w:val="52"/>
-          <w:szCs w:val="52"/>
-        </w:rPr>
-        <w:t xml:space="preserve"> 7</w:t>
+          <w:rFonts w:ascii="Cambria Math" w:eastAsia="MS Gothic" w:hAnsi="Cambria Math" w:cs="Times New Roman"/>
+          <w:sz w:val="52"/>
+          <w:szCs w:val="52"/>
+        </w:rPr>
+      </w:pPr>
+      <w:r>
+        <w:rPr>
+          <w:rFonts w:ascii="Cambria Math" w:eastAsia="MS Gothic" w:hAnsi="Cambria Math" w:cs="Times New Roman"/>
+          <w:sz w:val="52"/>
+          <w:szCs w:val="52"/>
+        </w:rPr>
+        <w:t>⟇</w:t>
+      </w:r>
+      <w:r>
+        <w:rPr>
+          <w:rFonts w:ascii="Cambria Math" w:eastAsia="MS Gothic" w:hAnsi="Cambria Math" w:cs="Times New Roman"/>
+          <w:sz w:val="52"/>
+          <w:szCs w:val="52"/>
+        </w:rPr>
+        <w:t xml:space="preserve">  </w:t>
+      </w:r>
+      <w:r>
+        <w:rPr>
+          <w:rFonts w:ascii="Cambria Math" w:eastAsia="MS Gothic" w:hAnsi="Cambria Math" w:cs="Times New Roman"/>
+          <w:sz w:val="52"/>
+          <w:szCs w:val="52"/>
+        </w:rPr>
+        <w:t xml:space="preserve"> </w:t>
+      </w:r>
+      <w:r>
+        <w:rPr>
+          <w:rFonts w:ascii="Gadugi" w:eastAsia="MS Gothic" w:hAnsi="Gadugi" w:cs="Arial"/>
+          <w:sz w:val="52"/>
+          <w:szCs w:val="52"/>
+        </w:rPr>
+        <w:t>- 14</w:t>
       </w:r>
     </w:p>
     <w:p>
       <w:pPr>
         <w:spacing w:line="240" w:lineRule="auto"/>
         <w:rPr>
-          <w:rFonts w:ascii="Gadugi" w:eastAsia="MS Gothic" w:hAnsi="Gadugi" w:cs="MS Gothic"/>
-          <w:sz w:val="52"/>
-          <w:szCs w:val="52"/>
-        </w:rPr>
-      </w:pPr>
-      <w:r>
-        <w:rPr>
-          <w:rFonts w:ascii="Arial Unicode MS" w:eastAsia="Arial Unicode MS" w:hAnsi="Arial Unicode MS" w:cs="Arial Unicode MS" w:hint="eastAsia"/>
-          <w:sz w:val="52"/>
-          <w:szCs w:val="52"/>
-        </w:rPr>
-        <w:t>♑</w:t>
-      </w:r>
-      <w:r>
-        <w:rPr>
-          <w:rFonts w:ascii="Gadugi" w:eastAsia="MS Gothic" w:hAnsi="Gadugi" w:cs="MS Gothic"/>
+          <w:rFonts w:ascii="MS Gothic" w:eastAsia="MS Gothic" w:hAnsi="MS Gothic" w:cs="MS Gothic"/>
+          <w:sz w:val="52"/>
+          <w:szCs w:val="52"/>
+        </w:rPr>
+      </w:pPr>
+      <w:r>
+        <w:rPr>
+          <w:rFonts w:ascii="Segoe UI Emoji" w:hAnsi="Segoe UI Emoji" w:cs="Segoe UI Emoji"/>
+          <w:color w:val="2C0E25"/>
+          <w:sz w:val="52"/>
+          <w:szCs w:val="52"/>
+          <w:shd w:val="clear" w:color="auto" w:fill="FFFFFF"/>
+        </w:rPr>
+        <w:lastRenderedPageBreak/>
+        <w:t>👁</w:t>
+      </w:r>
+      <w:r>
+        <w:rPr>
+          <w:rFonts w:ascii="MS Gothic" w:eastAsia="MS Gothic" w:hAnsi="MS Gothic" w:cs="MS Gothic"/>
+          <w:sz w:val="52"/>
+          <w:szCs w:val="52"/>
+        </w:rPr>
+        <w:t>/</w:t>
+      </w:r>
+      <w:r>
+        <w:rPr>
+          <w:rFonts w:ascii="MS Gothic" w:eastAsia="MS Gothic" w:hAnsi="MS Gothic" w:cs="MS Gothic"/>
+          <w:noProof/>
+          <w:sz w:val="52"/>
+          <w:szCs w:val="52"/>
+        </w:rPr>
+        <w:drawing>
+          <wp:inline distT="0" distB="0" distL="0" distR="0">
+            <wp:extent cx="387112" cy="336550"/>
+            <wp:effectExtent l="0" t="0" r="0" b="6350"/>
+            <wp:docPr id="2" name="תמונה 2"/>
+            <wp:cNvGraphicFramePr>
+              <a:graphicFrameLocks xmlns:a="http://schemas.openxmlformats.org/drawingml/2006/main" noChangeAspect="1"/>
+            </wp:cNvGraphicFramePr>
+            <a:graphic xmlns:a="http://schemas.openxmlformats.org/drawingml/2006/main">
+              <a:graphicData uri="http://schemas.openxmlformats.org/drawingml/2006/picture">
+                <pic:pic xmlns:pic="http://schemas.openxmlformats.org/drawingml/2006/picture">
+                  <pic:nvPicPr>
+                    <pic:cNvPr id="0" name="Picture 2"/>
+                    <pic:cNvPicPr>
+                      <a:picLocks noChangeAspect="1" noChangeArrowheads="1"/>
+                    </pic:cNvPicPr>
+                  </pic:nvPicPr>
+                  <pic:blipFill>
+                    <a:blip r:embed="rId5" cstate="print">
+                      <a:extLst>
+                        <a:ext uri="{28A0092B-C50C-407E-A947-70E740481C1C}">
+                          <a14:useLocalDpi xmlns:a14="http://schemas.microsoft.com/office/drawing/2010/main" val="0"/>
+                        </a:ext>
+                      </a:extLst>
+                    </a:blip>
+                    <a:srcRect/>
+                    <a:stretch>
+                      <a:fillRect/>
+                    </a:stretch>
+                  </pic:blipFill>
+                  <pic:spPr bwMode="auto">
+                    <a:xfrm>
+                      <a:off x="0" y="0"/>
+                      <a:ext cx="430507" cy="374277"/>
+                    </a:xfrm>
+                    <a:prstGeom prst="rect">
+                      <a:avLst/>
+                    </a:prstGeom>
+                    <a:noFill/>
+                    <a:ln>
+                      <a:noFill/>
+                    </a:ln>
+                  </pic:spPr>
+                </pic:pic>
+              </a:graphicData>
+            </a:graphic>
+          </wp:inline>
+        </w:drawing>
+      </w:r>
+      <w:r>
+        <w:rPr>
+          <w:rFonts w:ascii="MS Gothic" w:eastAsia="MS Gothic" w:hAnsi="MS Gothic" w:cs="MS Gothic"/>
+          <w:sz w:val="52"/>
+          <w:szCs w:val="52"/>
+        </w:rPr>
+        <w:t>/</w:t>
+      </w:r>
+      <w:r>
+        <w:rPr>
+          <w:rFonts w:ascii="MS Gothic" w:eastAsia="MS Gothic" w:hAnsi="MS Gothic" w:cs="MS Gothic"/>
+          <w:noProof/>
+          <w:sz w:val="52"/>
+          <w:szCs w:val="52"/>
+        </w:rPr>
+        <w:drawing>
+          <wp:inline distT="0" distB="0" distL="0" distR="0">
+            <wp:extent cx="537575" cy="488950"/>
+            <wp:effectExtent l="0" t="0" r="0" b="6350"/>
+            <wp:docPr id="3" name="תמונה 3"/>
+            <wp:cNvGraphicFramePr>
+              <a:graphicFrameLocks xmlns:a="http://schemas.openxmlformats.org/drawingml/2006/main" noChangeAspect="1"/>
+            </wp:cNvGraphicFramePr>
+            <a:graphic xmlns:a="http://schemas.openxmlformats.org/drawingml/2006/main">
+              <a:graphicData uri="http://schemas.openxmlformats.org/drawingml/2006/picture">
+                <pic:pic xmlns:pic="http://schemas.openxmlformats.org/drawingml/2006/picture">
+                  <pic:nvPicPr>
+                    <pic:cNvPr id="0" name="Picture 3"/>
+                    <pic:cNvPicPr>
+                      <a:picLocks noChangeAspect="1" noChangeArrowheads="1"/>
+                    </pic:cNvPicPr>
+                  </pic:nvPicPr>
+                  <pic:blipFill>
+                    <a:blip r:embed="rId6" cstate="print">
+                      <a:extLst>
+                        <a:ext uri="{28A0092B-C50C-407E-A947-70E740481C1C}">
+                          <a14:useLocalDpi xmlns:a14="http://schemas.microsoft.com/office/drawing/2010/main" val="0"/>
+                        </a:ext>
+                      </a:extLst>
+                    </a:blip>
+                    <a:srcRect/>
+                    <a:stretch>
+                      <a:fillRect/>
+                    </a:stretch>
+                  </pic:blipFill>
+                  <pic:spPr bwMode="auto">
+                    <a:xfrm>
+                      <a:off x="0" y="0"/>
+                      <a:ext cx="698889" cy="635672"/>
+                    </a:xfrm>
+                    <a:prstGeom prst="rect">
+                      <a:avLst/>
+                    </a:prstGeom>
+                    <a:noFill/>
+                    <a:ln>
+                      <a:noFill/>
+                    </a:ln>
+                  </pic:spPr>
+                </pic:pic>
+              </a:graphicData>
+            </a:graphic>
+          </wp:inline>
+        </w:drawing>
+      </w:r>
+      <w:r>
+        <w:rPr>
+          <w:rFonts w:ascii="MS Gothic" w:eastAsia="MS Gothic" w:hAnsi="MS Gothic" w:cs="MS Gothic"/>
           <w:sz w:val="52"/>
           <w:szCs w:val="52"/>
         </w:rPr>
@@ -297,235 +979,11 @@
       </w:r>
       <w:r>
         <w:rPr>
-          <w:rFonts w:ascii="Gadugi" w:eastAsia="MS Gothic" w:hAnsi="Gadugi" w:cs="MS Gothic"/>
-          <w:sz w:val="52"/>
-          <w:szCs w:val="52"/>
-        </w:rPr>
-        <w:t>- 8</w:t>
-      </w:r>
-    </w:p>
-    <w:p>
-      <w:pPr>
-        <w:spacing w:line="240" w:lineRule="auto"/>
-        <w:rPr>
           <w:rFonts w:ascii="MS Gothic" w:eastAsia="MS Gothic" w:hAnsi="MS Gothic" w:cs="MS Gothic"/>
           <w:sz w:val="52"/>
           <w:szCs w:val="52"/>
         </w:rPr>
-      </w:pPr>
-      <w:r>
-        <w:rPr>
-          <w:rFonts w:ascii="MS Gothic" w:eastAsia="MS Gothic" w:hAnsi="MS Gothic" w:cs="MS Gothic" w:hint="eastAsia"/>
-          <w:sz w:val="52"/>
-          <w:szCs w:val="52"/>
-        </w:rPr>
-        <w:t>♃</w:t>
-      </w:r>
-      <w:r>
-        <w:rPr>
-          <w:rFonts w:ascii="MS Gothic" w:eastAsia="MS Gothic" w:hAnsi="MS Gothic" w:cs="MS Gothic"/>
-          <w:sz w:val="52"/>
-          <w:szCs w:val="52"/>
-        </w:rPr>
-        <w:t xml:space="preserve"> - 9</w:t>
-      </w:r>
-    </w:p>
-    <w:p>
-      <w:pPr>
-        <w:spacing w:line="240" w:lineRule="auto"/>
-        <w:rPr>
-          <w:rFonts w:ascii="Gadugi" w:eastAsia="MS Gothic" w:hAnsi="Gadugi" w:cs="Arial"/>
-          <w:sz w:val="52"/>
-          <w:szCs w:val="52"/>
-        </w:rPr>
-      </w:pPr>
-      <w:r>
-        <w:rPr>
-          <w:rFonts w:ascii="Arial" w:eastAsia="MS Gothic" w:hAnsi="Arial" w:cs="Arial"/>
-          <w:sz w:val="52"/>
-          <w:szCs w:val="52"/>
-        </w:rPr>
-        <w:t>ᴂ</w:t>
-      </w:r>
-      <w:r>
-        <w:rPr>
-          <w:rFonts w:ascii="Gadugi" w:eastAsia="MS Gothic" w:hAnsi="Gadugi" w:cs="Arial"/>
-          <w:sz w:val="52"/>
-          <w:szCs w:val="52"/>
-        </w:rPr>
-        <w:tab/>
-      </w:r>
-      <w:r>
-        <w:rPr>
-          <w:rFonts w:ascii="Gadugi" w:eastAsia="MS Gothic" w:hAnsi="Gadugi" w:cs="Arial"/>
-          <w:sz w:val="52"/>
-          <w:szCs w:val="52"/>
-        </w:rPr>
-        <w:t xml:space="preserve"> - 10</w:t>
-      </w:r>
-    </w:p>
-    <w:p>
-      <w:pPr>
-        <w:spacing w:line="240" w:lineRule="auto"/>
-        <w:rPr>
-          <w:rFonts w:ascii="Gadugi" w:eastAsia="MS Gothic" w:hAnsi="Gadugi" w:cs="Gadugi"/>
-          <w:sz w:val="52"/>
-          <w:szCs w:val="52"/>
-        </w:rPr>
-      </w:pPr>
-      <w:r>
-        <w:rPr>
-          <w:rFonts w:ascii="Gadugi" w:eastAsia="MS Gothic" w:hAnsi="Gadugi" w:cs="Gadugi"/>
-          <w:sz w:val="52"/>
-          <w:szCs w:val="52"/>
-        </w:rPr>
-        <w:t>᱘</w:t>
-      </w:r>
-      <w:r>
-        <w:rPr>
-          <w:rFonts w:ascii="Gadugi" w:eastAsia="MS Gothic" w:hAnsi="Gadugi" w:cs="Gadugi"/>
-          <w:sz w:val="52"/>
-          <w:szCs w:val="52"/>
-        </w:rPr>
-        <w:tab/>
-      </w:r>
-      <w:r>
-        <w:rPr>
-          <w:rFonts w:ascii="Gadugi" w:eastAsia="MS Gothic" w:hAnsi="Gadugi" w:cs="Arial"/>
-          <w:sz w:val="52"/>
-          <w:szCs w:val="52"/>
-        </w:rPr>
-        <w:t>- 11</w:t>
-      </w:r>
-      <w:r>
-        <w:rPr>
-          <w:rFonts w:ascii="Gadugi" w:eastAsia="MS Gothic" w:hAnsi="Gadugi" w:cs="Gadugi"/>
-          <w:sz w:val="52"/>
-          <w:szCs w:val="52"/>
-        </w:rPr>
-        <w:tab/>
-      </w:r>
-    </w:p>
-    <w:p>
-      <w:pPr>
-        <w:spacing w:line="240" w:lineRule="auto"/>
-        <w:rPr>
-          <w:rFonts w:ascii="Gadugi" w:eastAsia="MS Gothic" w:hAnsi="Gadugi" w:cs="Times New Roman"/>
-          <w:sz w:val="52"/>
-          <w:szCs w:val="52"/>
-        </w:rPr>
-      </w:pPr>
-      <w:r>
-        <w:rPr>
-          <w:rFonts w:ascii="Gadugi" w:eastAsia="MS Gothic" w:hAnsi="Gadugi" w:cs="Gadugi"/>
-          <w:sz w:val="52"/>
-          <w:szCs w:val="52"/>
-        </w:rPr>
-        <w:t>ↈ</w:t>
-      </w:r>
-      <w:r>
-        <w:rPr>
-          <w:rFonts w:ascii="Gadugi" w:eastAsia="MS Gothic" w:hAnsi="Gadugi" w:cs="Times New Roman"/>
-          <w:sz w:val="52"/>
-          <w:szCs w:val="52"/>
-        </w:rPr>
-        <w:t xml:space="preserve"> </w:t>
-      </w:r>
-      <w:r>
-        <w:rPr>
-          <w:rFonts w:ascii="Gadugi" w:eastAsia="MS Gothic" w:hAnsi="Gadugi" w:cs="Times New Roman"/>
-          <w:sz w:val="52"/>
-          <w:szCs w:val="52"/>
-        </w:rPr>
-        <w:tab/>
-        <w:t xml:space="preserve"> </w:t>
-      </w:r>
-      <w:r>
-        <w:rPr>
-          <w:rFonts w:ascii="Gadugi" w:eastAsia="MS Gothic" w:hAnsi="Gadugi" w:cs="Arial"/>
-          <w:sz w:val="52"/>
-          <w:szCs w:val="52"/>
-        </w:rPr>
-        <w:t>- 12</w:t>
-      </w:r>
-    </w:p>
-    <w:p>
-      <w:pPr>
-        <w:spacing w:line="240" w:lineRule="auto"/>
-        <w:rPr>
-          <w:rFonts w:ascii="Gadugi" w:eastAsia="MS Gothic" w:hAnsi="Gadugi" w:cs="Times New Roman"/>
-          <w:sz w:val="52"/>
-          <w:szCs w:val="52"/>
-        </w:rPr>
-      </w:pPr>
-      <w:r>
-        <w:rPr>
-          <w:rFonts w:ascii="Gadugi" w:eastAsia="MS Gothic" w:hAnsi="Gadugi" w:cs="Times New Roman"/>
-          <w:sz w:val="52"/>
-          <w:szCs w:val="52"/>
-        </w:rPr>
-        <w:t>ⵥ</w:t>
-      </w:r>
-      <w:r>
-        <w:rPr>
-          <w:rFonts w:ascii="Gadugi" w:eastAsia="MS Gothic" w:hAnsi="Gadugi" w:cs="Times New Roman"/>
-          <w:sz w:val="52"/>
-          <w:szCs w:val="52"/>
-        </w:rPr>
-        <w:tab/>
-      </w:r>
-      <w:r>
-        <w:rPr>
-          <w:rFonts w:ascii="Gadugi" w:eastAsia="MS Gothic" w:hAnsi="Gadugi" w:cs="Arial"/>
-          <w:sz w:val="52"/>
-          <w:szCs w:val="52"/>
-        </w:rPr>
-        <w:t>- 13</w:t>
-      </w:r>
-    </w:p>
-    <w:p>
-      <w:pPr>
-        <w:spacing w:line="240" w:lineRule="auto"/>
-        <w:rPr>
-          <w:rFonts w:ascii="Cambria Math" w:eastAsia="MS Gothic" w:hAnsi="Cambria Math" w:cs="Times New Roman"/>
-          <w:sz w:val="52"/>
-          <w:szCs w:val="52"/>
-        </w:rPr>
-      </w:pPr>
-      <w:r>
-        <w:rPr>
-          <w:rFonts w:ascii="Cambria Math" w:eastAsia="MS Gothic" w:hAnsi="Cambria Math" w:cs="Times New Roman"/>
-          <w:sz w:val="52"/>
-          <w:szCs w:val="52"/>
-        </w:rPr>
-        <w:t xml:space="preserve">⟇ </w:t>
-      </w:r>
-      <w:r>
-        <w:rPr>
-          <w:rFonts w:ascii="Gadugi" w:eastAsia="MS Gothic" w:hAnsi="Gadugi" w:cs="Arial"/>
-          <w:sz w:val="52"/>
-          <w:szCs w:val="52"/>
-        </w:rPr>
-        <w:t>- 14</w:t>
-      </w:r>
-    </w:p>
-    <w:p>
-      <w:pPr>
-        <w:spacing w:line="240" w:lineRule="auto"/>
-        <w:rPr>
-          <w:rFonts w:ascii="MS Gothic" w:eastAsia="MS Gothic" w:hAnsi="MS Gothic" w:cs="MS Gothic"/>
-          <w:sz w:val="52"/>
-          <w:szCs w:val="52"/>
-        </w:rPr>
-      </w:pPr>
-      <w:r>
-        <w:rPr>
-          <w:rFonts w:ascii="MS Gothic" w:eastAsia="MS Gothic" w:hAnsi="MS Gothic" w:cs="MS Gothic"/>
-          <w:sz w:val="52"/>
-          <w:szCs w:val="52"/>
-        </w:rPr>
-        <w:lastRenderedPageBreak/>
-        <w:t>[EYE] 9215</w:t>
+        <w:t>9215</w:t>
       </w:r>
       <w:r>
         <w:rPr>
@@ -619,115 +1077,427 @@
           <w:sz w:val="52"/>
           <w:szCs w:val="52"/>
         </w:rPr>
+        <w:t xml:space="preserve"> / </w:t>
+      </w:r>
+      <w:r>
+        <w:rPr>
+          <w:rFonts w:ascii="Leelawadee UI" w:eastAsia="MS Gothic" w:hAnsi="Leelawadee UI" w:cs="Leelawadee UI"/>
+          <w:noProof/>
+          <w:sz w:val="52"/>
+          <w:szCs w:val="52"/>
+        </w:rPr>
+        <w:drawing>
+          <wp:inline distT="0" distB="0" distL="0" distR="0">
+            <wp:extent cx="222250" cy="289691"/>
+            <wp:effectExtent l="0" t="0" r="6350" b="0"/>
+            <wp:docPr id="4" name="תמונה 4"/>
+            <wp:cNvGraphicFramePr>
+              <a:graphicFrameLocks xmlns:a="http://schemas.openxmlformats.org/drawingml/2006/main" noChangeAspect="1"/>
+            </wp:cNvGraphicFramePr>
+            <a:graphic xmlns:a="http://schemas.openxmlformats.org/drawingml/2006/main">
+              <a:graphicData uri="http://schemas.openxmlformats.org/drawingml/2006/picture">
+                <pic:pic xmlns:pic="http://schemas.openxmlformats.org/drawingml/2006/picture">
+                  <pic:nvPicPr>
+                    <pic:cNvPr id="0" name="Picture 4"/>
+                    <pic:cNvPicPr>
+                      <a:picLocks noChangeAspect="1" noChangeArrowheads="1"/>
+                    </pic:cNvPicPr>
+                  </pic:nvPicPr>
+                  <pic:blipFill>
+                    <a:blip r:embed="rId7" cstate="print">
+                      <a:extLst>
+                        <a:ext uri="{28A0092B-C50C-407E-A947-70E740481C1C}">
+                          <a14:useLocalDpi xmlns:a14="http://schemas.microsoft.com/office/drawing/2010/main" val="0"/>
+                        </a:ext>
+                      </a:extLst>
+                    </a:blip>
+                    <a:srcRect/>
+                    <a:stretch>
+                      <a:fillRect/>
+                    </a:stretch>
+                  </pic:blipFill>
+                  <pic:spPr bwMode="auto">
+                    <a:xfrm>
+                      <a:off x="0" y="0"/>
+                      <a:ext cx="231923" cy="302300"/>
+                    </a:xfrm>
+                    <a:prstGeom prst="rect">
+                      <a:avLst/>
+                    </a:prstGeom>
+                    <a:noFill/>
+                    <a:ln>
+                      <a:noFill/>
+                    </a:ln>
+                  </pic:spPr>
+                </pic:pic>
+              </a:graphicData>
+            </a:graphic>
+          </wp:inline>
+        </w:drawing>
+      </w:r>
+      <w:r>
+        <w:rPr>
+          <w:rFonts w:ascii="Gadugi" w:eastAsia="MS Gothic" w:hAnsi="Gadugi" w:cs="Arial"/>
+          <w:sz w:val="52"/>
+          <w:szCs w:val="52"/>
+        </w:rPr>
+        <w:t>- 17</w:t>
+      </w:r>
+    </w:p>
+    <w:p>
+      <w:pPr>
+        <w:spacing w:line="240" w:lineRule="auto"/>
+        <w:rPr>
+          <w:rFonts w:ascii="Sylfaen" w:eastAsia="MS Gothic" w:hAnsi="Sylfaen" w:cs="MS Gothic"/>
+          <w:sz w:val="52"/>
+          <w:szCs w:val="52"/>
+        </w:rPr>
+      </w:pPr>
+      <w:r>
+        <w:rPr>
+          <w:rFonts w:ascii="Sylfaen" w:eastAsia="MS Gothic" w:hAnsi="Sylfaen" w:cs="MS Gothic"/>
+          <w:sz w:val="52"/>
+          <w:szCs w:val="52"/>
+        </w:rPr>
+        <w:t xml:space="preserve">Ⴥ       </w:t>
+      </w:r>
+      <w:r>
+        <w:rPr>
+          <w:rFonts w:ascii="Gadugi" w:eastAsia="MS Gothic" w:hAnsi="Gadugi" w:cs="Arial"/>
+          <w:sz w:val="52"/>
+          <w:szCs w:val="52"/>
+        </w:rPr>
+        <w:t>- 18</w:t>
+      </w:r>
+      <w:r>
+        <w:rPr>
+          <w:rFonts w:ascii="Sylfaen" w:eastAsia="MS Gothic" w:hAnsi="Sylfaen" w:cs="MS Gothic"/>
+          <w:sz w:val="52"/>
+          <w:szCs w:val="52"/>
+        </w:rPr>
         <w:t xml:space="preserve"> </w:t>
       </w:r>
-      <w:r>
-        <w:rPr>
-          <w:rFonts w:ascii="Leelawadee UI" w:eastAsia="MS Gothic" w:hAnsi="Leelawadee UI" w:cs="Leelawadee UI"/>
+    </w:p>
+    <w:p>
+      <w:pPr>
+        <w:spacing w:line="240" w:lineRule="auto"/>
+        <w:rPr>
+          <w:rFonts w:ascii="Times New Roman" w:eastAsia="MS Gothic" w:hAnsi="Times New Roman" w:cs="Times New Roman"/>
+          <w:sz w:val="52"/>
+          <w:szCs w:val="52"/>
+        </w:rPr>
+      </w:pPr>
+      <w:r>
+        <w:rPr>
+          <w:rFonts w:ascii="Times New Roman" w:eastAsia="MS Gothic" w:hAnsi="Times New Roman" w:cs="Times New Roman"/>
+          <w:sz w:val="52"/>
+          <w:szCs w:val="52"/>
+        </w:rPr>
+        <w:t xml:space="preserve">ϡ    </w:t>
+      </w:r>
+      <w:proofErr w:type="spellStart"/>
+      <w:proofErr w:type="gramStart"/>
+      <w:r>
+        <w:rPr>
+          <w:rFonts w:ascii="Cambria" w:eastAsia="MS Gothic" w:hAnsi="Cambria" w:cs="Cambria"/>
+          <w:sz w:val="52"/>
+          <w:szCs w:val="52"/>
+        </w:rPr>
+        <w:t>ϡ</w:t>
+      </w:r>
+      <w:proofErr w:type="spellEnd"/>
+      <w:r>
+        <w:rPr>
+          <w:rFonts w:ascii="Times New Roman" w:eastAsia="MS Gothic" w:hAnsi="Times New Roman" w:cs="Times New Roman"/>
+          <w:sz w:val="52"/>
+          <w:szCs w:val="52"/>
+        </w:rPr>
+        <w:t xml:space="preserve">  </w:t>
+      </w:r>
+      <w:proofErr w:type="spellStart"/>
+      <w:r>
+        <w:rPr>
+          <w:rFonts w:ascii="Calibri" w:eastAsia="MS Gothic" w:hAnsi="Calibri" w:cs="Calibri"/>
+          <w:sz w:val="52"/>
+          <w:szCs w:val="52"/>
+        </w:rPr>
+        <w:t>ϡ</w:t>
+      </w:r>
+      <w:proofErr w:type="spellEnd"/>
+      <w:proofErr w:type="gramEnd"/>
+      <w:r>
+        <w:rPr>
+          <w:rFonts w:ascii="Times New Roman" w:eastAsia="MS Gothic" w:hAnsi="Times New Roman" w:cs="Times New Roman"/>
+          <w:sz w:val="52"/>
+          <w:szCs w:val="52"/>
+        </w:rPr>
+        <w:t xml:space="preserve">   </w:t>
+      </w:r>
+      <w:r>
+        <w:rPr>
+          <w:rFonts w:ascii="Gadugi" w:eastAsia="MS Gothic" w:hAnsi="Gadugi" w:cs="Arial"/>
+          <w:sz w:val="52"/>
+          <w:szCs w:val="52"/>
+        </w:rPr>
+        <w:t>- 19</w:t>
+      </w:r>
+    </w:p>
+    <w:p>
+      <w:pPr>
+        <w:spacing w:line="240" w:lineRule="auto"/>
+        <w:rPr>
+          <w:rFonts w:ascii="Arial Unicode MS" w:eastAsia="Arial Unicode MS" w:hAnsi="Arial Unicode MS" w:cs="Arial Unicode MS"/>
+          <w:sz w:val="52"/>
+          <w:szCs w:val="52"/>
+        </w:rPr>
+      </w:pPr>
+      <w:proofErr w:type="gramStart"/>
+      <w:r>
+        <w:rPr>
+          <w:rFonts w:ascii="Arial Unicode MS" w:eastAsia="Arial Unicode MS" w:hAnsi="Arial Unicode MS" w:cs="Arial Unicode MS"/>
+          <w:sz w:val="52"/>
+          <w:szCs w:val="52"/>
+        </w:rPr>
+        <w:t xml:space="preserve">ჭ  </w:t>
+      </w:r>
+      <w:proofErr w:type="spellStart"/>
+      <w:r>
+        <w:rPr>
+          <w:rFonts w:ascii="Segoe UI Semibold" w:eastAsia="Arial Unicode MS" w:hAnsi="Segoe UI Semibold" w:cs="Segoe UI Semibold"/>
+          <w:sz w:val="52"/>
+          <w:szCs w:val="52"/>
+        </w:rPr>
+        <w:t>ჭ</w:t>
+      </w:r>
+      <w:proofErr w:type="spellEnd"/>
+      <w:proofErr w:type="gramEnd"/>
+      <w:r>
+        <w:rPr>
+          <w:rFonts w:ascii="Arial Unicode MS" w:eastAsia="Arial Unicode MS" w:hAnsi="Arial Unicode MS" w:cs="Arial Unicode MS"/>
+          <w:sz w:val="52"/>
+          <w:szCs w:val="52"/>
+        </w:rPr>
+        <w:t xml:space="preserve">     </w:t>
+      </w:r>
+      <w:r>
+        <w:rPr>
+          <w:rFonts w:ascii="Gadugi" w:eastAsia="MS Gothic" w:hAnsi="Gadugi" w:cs="Arial"/>
+          <w:sz w:val="52"/>
+          <w:szCs w:val="52"/>
+        </w:rPr>
+        <w:t>- 20</w:t>
+      </w:r>
+    </w:p>
+    <w:p>
+      <w:pPr>
+        <w:spacing w:line="240" w:lineRule="auto"/>
+        <w:rPr>
+          <w:rFonts w:ascii="Gadugi" w:eastAsia="MS Gothic" w:hAnsi="Gadugi" w:cs="Times New Roman"/>
+          <w:sz w:val="52"/>
+          <w:szCs w:val="52"/>
+        </w:rPr>
+      </w:pPr>
+      <w:r>
+        <w:rPr>
+          <w:rFonts w:ascii="Segoe UI Emoji" w:eastAsia="MS Gothic" w:hAnsi="Segoe UI Emoji" w:cs="Segoe UI Emoji"/>
+          <w:noProof/>
+          <w:sz w:val="52"/>
+          <w:szCs w:val="52"/>
+        </w:rPr>
+        <w:drawing>
+          <wp:inline distT="0" distB="0" distL="0" distR="0">
+            <wp:extent cx="261631" cy="254000"/>
+            <wp:effectExtent l="0" t="0" r="5080" b="0"/>
+            <wp:docPr id="5" name="תמונה 5"/>
+            <wp:cNvGraphicFramePr>
+              <a:graphicFrameLocks xmlns:a="http://schemas.openxmlformats.org/drawingml/2006/main" noChangeAspect="1"/>
+            </wp:cNvGraphicFramePr>
+            <a:graphic xmlns:a="http://schemas.openxmlformats.org/drawingml/2006/main">
+              <a:graphicData uri="http://schemas.openxmlformats.org/drawingml/2006/picture">
+                <pic:pic xmlns:pic="http://schemas.openxmlformats.org/drawingml/2006/picture">
+                  <pic:nvPicPr>
+                    <pic:cNvPr id="0" name="Picture 5"/>
+                    <pic:cNvPicPr>
+                      <a:picLocks noChangeAspect="1" noChangeArrowheads="1"/>
+                    </pic:cNvPicPr>
+                  </pic:nvPicPr>
+                  <pic:blipFill>
+                    <a:blip r:embed="rId8" cstate="print">
+                      <a:extLst>
+                        <a:ext uri="{28A0092B-C50C-407E-A947-70E740481C1C}">
+                          <a14:useLocalDpi xmlns:a14="http://schemas.microsoft.com/office/drawing/2010/main" val="0"/>
+                        </a:ext>
+                      </a:extLst>
+                    </a:blip>
+                    <a:srcRect/>
+                    <a:stretch>
+                      <a:fillRect/>
+                    </a:stretch>
+                  </pic:blipFill>
+                  <pic:spPr bwMode="auto">
+                    <a:xfrm>
+                      <a:off x="0" y="0"/>
+                      <a:ext cx="313720" cy="304570"/>
+                    </a:xfrm>
+                    <a:prstGeom prst="rect">
+                      <a:avLst/>
+                    </a:prstGeom>
+                    <a:noFill/>
+                    <a:ln>
+                      <a:noFill/>
+                    </a:ln>
+                  </pic:spPr>
+                </pic:pic>
+              </a:graphicData>
+            </a:graphic>
+          </wp:inline>
+        </w:drawing>
+      </w:r>
+      <w:r>
+        <w:rPr>
+          <w:rFonts w:ascii="Segoe UI Emoji" w:eastAsia="MS Gothic" w:hAnsi="Segoe UI Emoji" w:cs="Segoe UI Emoji"/>
+          <w:sz w:val="52"/>
+          <w:szCs w:val="52"/>
+        </w:rPr>
+        <w:t>/</w:t>
+      </w:r>
+      <w:r>
+        <w:rPr>
+          <w:rFonts w:ascii="Nirmala UI" w:hAnsi="Nirmala UI" w:cs="Nirmala UI"/>
+          <w:color w:val="2C0E25"/>
+          <w:sz w:val="52"/>
+          <w:szCs w:val="52"/>
+          <w:shd w:val="clear" w:color="auto" w:fill="FFFFFF"/>
+        </w:rPr>
+        <w:t>ᱷ</w:t>
+      </w:r>
+      <w:r>
+        <w:rPr>
+          <w:rFonts w:ascii="Times New Roman" w:eastAsia="MS Gothic" w:hAnsi="Times New Roman" w:cs="Times New Roman"/>
+          <w:sz w:val="52"/>
+          <w:szCs w:val="52"/>
+        </w:rPr>
+        <w:t xml:space="preserve">        </w:t>
+      </w:r>
+      <w:r>
+        <w:rPr>
+          <w:rFonts w:ascii="Arial Unicode MS" w:eastAsia="Arial Unicode MS" w:hAnsi="Arial Unicode MS" w:cs="Arial Unicode MS"/>
+          <w:sz w:val="52"/>
+          <w:szCs w:val="52"/>
+        </w:rPr>
+        <w:t xml:space="preserve">  </w:t>
+      </w:r>
+      <w:r>
+        <w:rPr>
+          <w:rFonts w:ascii="Gadugi" w:eastAsia="MS Gothic" w:hAnsi="Gadugi" w:cs="Arial"/>
+          <w:sz w:val="52"/>
+          <w:szCs w:val="52"/>
+        </w:rPr>
+        <w:t>- 21</w:t>
+      </w:r>
+    </w:p>
+    <w:p>
+      <w:pPr>
+        <w:spacing w:line="240" w:lineRule="auto"/>
+        <w:rPr>
+          <w:rFonts w:ascii="Gadugi" w:eastAsia="MS Gothic" w:hAnsi="Gadugi" w:cs="Times New Roman"/>
+          <w:sz w:val="52"/>
+          <w:szCs w:val="52"/>
+        </w:rPr>
+      </w:pPr>
+      <w:r>
+        <w:rPr>
+          <w:rFonts w:ascii="Segoe UI Emoji" w:eastAsia="MS Gothic" w:hAnsi="Segoe UI Emoji" w:cs="Segoe UI Emoji"/>
+          <w:noProof/>
+          <w:sz w:val="52"/>
+          <w:szCs w:val="52"/>
+        </w:rPr>
+        <w:drawing>
+          <wp:inline distT="0" distB="0" distL="0" distR="0">
+            <wp:extent cx="419100" cy="407649"/>
+            <wp:effectExtent l="0" t="0" r="0" b="0"/>
+            <wp:docPr id="6" name="תמונה 6"/>
+            <wp:cNvGraphicFramePr>
+              <a:graphicFrameLocks xmlns:a="http://schemas.openxmlformats.org/drawingml/2006/main" noChangeAspect="1"/>
+            </wp:cNvGraphicFramePr>
+            <a:graphic xmlns:a="http://schemas.openxmlformats.org/drawingml/2006/main">
+              <a:graphicData uri="http://schemas.openxmlformats.org/drawingml/2006/picture">
+                <pic:pic xmlns:pic="http://schemas.openxmlformats.org/drawingml/2006/picture">
+                  <pic:nvPicPr>
+                    <pic:cNvPr id="0" name="Picture 6"/>
+                    <pic:cNvPicPr>
+                      <a:picLocks noChangeAspect="1" noChangeArrowheads="1"/>
+                    </pic:cNvPicPr>
+                  </pic:nvPicPr>
+                  <pic:blipFill>
+                    <a:blip r:embed="rId9" cstate="print">
+                      <a:extLst>
+                        <a:ext uri="{28A0092B-C50C-407E-A947-70E740481C1C}">
+                          <a14:useLocalDpi xmlns:a14="http://schemas.microsoft.com/office/drawing/2010/main" val="0"/>
+                        </a:ext>
+                      </a:extLst>
+                    </a:blip>
+                    <a:srcRect/>
+                    <a:stretch>
+                      <a:fillRect/>
+                    </a:stretch>
+                  </pic:blipFill>
+                  <pic:spPr bwMode="auto">
+                    <a:xfrm>
+                      <a:off x="0" y="0"/>
+                      <a:ext cx="445591" cy="433416"/>
+                    </a:xfrm>
+                    <a:prstGeom prst="rect">
+                      <a:avLst/>
+                    </a:prstGeom>
+                    <a:noFill/>
+                    <a:ln>
+                      <a:noFill/>
+                    </a:ln>
+                  </pic:spPr>
+                </pic:pic>
+              </a:graphicData>
+            </a:graphic>
+          </wp:inline>
+        </w:drawing>
+      </w:r>
+      <w:r>
+        <w:rPr>
+          <w:rFonts w:asciiTheme="majorBidi" w:eastAsia="MS Gothic" w:hAnsiTheme="majorBidi" w:cstheme="majorBidi"/>
+          <w:sz w:val="52"/>
+          <w:szCs w:val="52"/>
+        </w:rPr>
+        <w:t xml:space="preserve"> </w:t>
+      </w:r>
+      <w:r>
+        <w:rPr>
+          <w:rFonts w:ascii="Gadugi" w:eastAsia="MS Gothic" w:hAnsi="Gadugi" w:cs="Times New Roman"/>
+          <w:sz w:val="52"/>
+          <w:szCs w:val="52"/>
+        </w:rPr>
+        <w:t xml:space="preserve">    </w:t>
+      </w:r>
+      <w:r>
+        <w:rPr>
+          <w:rFonts w:ascii="Gadugi" w:eastAsia="MS Gothic" w:hAnsi="Gadugi" w:cs="Arial"/>
+          <w:sz w:val="52"/>
+          <w:szCs w:val="52"/>
+        </w:rPr>
+        <w:t>- 22</w:t>
+      </w:r>
+      <w:r>
+        <w:rPr>
+          <w:rFonts w:ascii="Gadugi" w:eastAsia="MS Gothic" w:hAnsi="Gadugi" w:cs="Times New Roman"/>
           <w:sz w:val="52"/>
           <w:szCs w:val="52"/>
         </w:rPr>
         <w:tab/>
       </w:r>
-      <w:r>
-        <w:rPr>
-          <w:rFonts w:ascii="Gadugi" w:eastAsia="MS Gothic" w:hAnsi="Gadugi" w:cs="Arial"/>
-          <w:sz w:val="52"/>
-          <w:szCs w:val="52"/>
-        </w:rPr>
-        <w:t>- 17</w:t>
-      </w:r>
     </w:p>
     <w:p>
       <w:pPr>
         <w:spacing w:line="240" w:lineRule="auto"/>
         <w:rPr>
-          <w:rFonts w:ascii="Sylfaen" w:eastAsia="MS Gothic" w:hAnsi="Sylfaen" w:cs="MS Gothic"/>
-          <w:sz w:val="52"/>
-          <w:szCs w:val="52"/>
-        </w:rPr>
-      </w:pPr>
-      <w:r>
-        <w:rPr>
-          <w:rFonts w:ascii="Sylfaen" w:eastAsia="MS Gothic" w:hAnsi="Sylfaen" w:cs="MS Gothic"/>
-          <w:sz w:val="52"/>
-          <w:szCs w:val="52"/>
-        </w:rPr>
-        <w:t xml:space="preserve">Ⴥ       </w:t>
-      </w:r>
-      <w:r>
-        <w:rPr>
-          <w:rFonts w:ascii="Gadugi" w:eastAsia="MS Gothic" w:hAnsi="Gadugi" w:cs="Arial"/>
-          <w:sz w:val="52"/>
-          <w:szCs w:val="52"/>
-        </w:rPr>
-        <w:t>- 18</w:t>
-      </w:r>
-      <w:r>
-        <w:rPr>
-          <w:rFonts w:ascii="Sylfaen" w:eastAsia="MS Gothic" w:hAnsi="Sylfaen" w:cs="MS Gothic"/>
-          <w:sz w:val="52"/>
-          <w:szCs w:val="52"/>
-        </w:rPr>
-        <w:t xml:space="preserve"> </w:t>
-      </w:r>
-    </w:p>
-    <w:p>
-      <w:pPr>
-        <w:spacing w:line="240" w:lineRule="auto"/>
-        <w:rPr>
-          <w:rFonts w:ascii="Times New Roman" w:eastAsia="MS Gothic" w:hAnsi="Times New Roman" w:cs="Times New Roman"/>
-          <w:sz w:val="52"/>
-          <w:szCs w:val="52"/>
-        </w:rPr>
-      </w:pPr>
-      <w:r>
-        <w:rPr>
-          <w:rFonts w:ascii="Times New Roman" w:eastAsia="MS Gothic" w:hAnsi="Times New Roman" w:cs="Times New Roman"/>
-          <w:sz w:val="52"/>
-          <w:szCs w:val="52"/>
-        </w:rPr>
-        <w:t xml:space="preserve">ϡ         </w:t>
-      </w:r>
-      <w:r>
-        <w:rPr>
-          <w:rFonts w:ascii="Gadugi" w:eastAsia="MS Gothic" w:hAnsi="Gadugi" w:cs="Arial"/>
-          <w:sz w:val="52"/>
-          <w:szCs w:val="52"/>
-        </w:rPr>
-        <w:t>- 19</w:t>
-      </w:r>
-    </w:p>
-    <w:p>
-      <w:pPr>
-        <w:spacing w:line="240" w:lineRule="auto"/>
-        <w:rPr>
-          <w:rFonts w:ascii="Arial Unicode MS" w:eastAsia="Arial Unicode MS" w:hAnsi="Arial Unicode MS" w:cs="Arial Unicode MS"/>
-          <w:sz w:val="52"/>
-          <w:szCs w:val="52"/>
-        </w:rPr>
-      </w:pPr>
-      <w:r>
-        <w:rPr>
-          <w:rFonts w:ascii="Arial Unicode MS" w:eastAsia="Arial Unicode MS" w:hAnsi="Arial Unicode MS" w:cs="Arial Unicode MS"/>
-          <w:sz w:val="52"/>
-          <w:szCs w:val="52"/>
-        </w:rPr>
-        <w:t xml:space="preserve">ჭ       </w:t>
-      </w:r>
-      <w:r>
-        <w:rPr>
-          <w:rFonts w:ascii="Gadugi" w:eastAsia="MS Gothic" w:hAnsi="Gadugi" w:cs="Arial"/>
-          <w:sz w:val="52"/>
-          <w:szCs w:val="52"/>
-        </w:rPr>
-        <w:t>- 20</w:t>
-      </w:r>
-    </w:p>
-    <w:p>
-      <w:pPr>
-        <w:spacing w:line="240" w:lineRule="auto"/>
-        <w:rPr>
           <w:rFonts w:ascii="Gadugi" w:eastAsia="MS Gothic" w:hAnsi="Gadugi" w:cs="Times New Roman"/>
           <w:sz w:val="52"/>
           <w:szCs w:val="52"/>
@@ -735,137 +1505,59 @@
       </w:pPr>
       <w:r>
         <w:rPr>
-          <w:rFonts w:ascii="Gadugi" w:eastAsia="MS Gothic" w:hAnsi="Gadugi" w:cs="Gadugi"/>
-          <w:sz w:val="52"/>
-          <w:szCs w:val="52"/>
-        </w:rPr>
-        <w:t>⛎</w:t>
-      </w:r>
-      <w:r>
-        <w:rPr>
-          <w:rFonts w:ascii="Times New Roman" w:eastAsia="MS Gothic" w:hAnsi="Times New Roman" w:cs="Times New Roman"/>
-          <w:sz w:val="52"/>
-          <w:szCs w:val="52"/>
-        </w:rPr>
-        <w:t xml:space="preserve">        </w:t>
-      </w:r>
-      <w:r>
-        <w:rPr>
-          <w:rFonts w:ascii="Arial Unicode MS" w:eastAsia="Arial Unicode MS" w:hAnsi="Arial Unicode MS" w:cs="Arial Unicode MS"/>
-          <w:sz w:val="52"/>
-          <w:szCs w:val="52"/>
-        </w:rPr>
-        <w:t xml:space="preserve">  </w:t>
-      </w:r>
-      <w:r>
-        <w:rPr>
-          <w:rFonts w:ascii="Gadugi" w:eastAsia="MS Gothic" w:hAnsi="Gadugi" w:cs="Arial"/>
-          <w:sz w:val="52"/>
-          <w:szCs w:val="52"/>
-        </w:rPr>
-        <w:t>- 21</w:t>
-      </w:r>
-    </w:p>
-    <w:p>
-      <w:pPr>
-        <w:spacing w:line="240" w:lineRule="auto"/>
-        <w:rPr>
           <w:rFonts w:ascii="Gadugi" w:eastAsia="MS Gothic" w:hAnsi="Gadugi" w:cs="Times New Roman"/>
-          <w:sz w:val="52"/>
-          <w:szCs w:val="52"/>
-        </w:rPr>
-      </w:pPr>
-      <w:r>
-        <w:rPr>
-          <w:rFonts w:ascii="Gadugi" w:eastAsia="MS Gothic" w:hAnsi="Gadugi" w:cs="Gadugi"/>
-          <w:sz w:val="52"/>
-          <w:szCs w:val="52"/>
-        </w:rPr>
-        <w:t>⚗</w:t>
-      </w:r>
-      <w:r>
-        <w:rPr>
-          <w:rFonts w:ascii="Gadugi" w:eastAsia="MS Gothic" w:hAnsi="Gadugi" w:cs="Times New Roman"/>
-          <w:sz w:val="52"/>
-          <w:szCs w:val="52"/>
-        </w:rPr>
-        <w:t xml:space="preserve">       </w:t>
-      </w:r>
-      <w:r>
-        <w:rPr>
-          <w:rFonts w:ascii="Gadugi" w:eastAsia="MS Gothic" w:hAnsi="Gadugi" w:cs="Times New Roman"/>
-          <w:sz w:val="52"/>
-          <w:szCs w:val="52"/>
-        </w:rPr>
-        <w:tab/>
-      </w:r>
-      <w:r>
-        <w:rPr>
-          <w:rFonts w:ascii="Gadugi" w:eastAsia="MS Gothic" w:hAnsi="Gadugi" w:cs="Times New Roman"/>
-          <w:sz w:val="52"/>
-          <w:szCs w:val="52"/>
-        </w:rPr>
-        <w:tab/>
-      </w:r>
-      <w:proofErr w:type="gramStart"/>
-      <w:r>
-        <w:rPr>
-          <w:rFonts w:ascii="Gadugi" w:eastAsia="MS Gothic" w:hAnsi="Gadugi" w:cs="Times New Roman"/>
-          <w:sz w:val="52"/>
-          <w:szCs w:val="52"/>
-        </w:rPr>
-        <w:tab/>
-      </w:r>
-      <w:r>
-        <w:rPr>
-          <w:rFonts w:ascii="Arial Unicode MS" w:eastAsia="Arial Unicode MS" w:hAnsi="Arial Unicode MS" w:cs="Arial Unicode MS"/>
-          <w:sz w:val="52"/>
-          <w:szCs w:val="52"/>
-        </w:rPr>
-        <w:t xml:space="preserve">  </w:t>
-      </w:r>
-      <w:r>
-        <w:rPr>
-          <w:rFonts w:ascii="Gadugi" w:eastAsia="MS Gothic" w:hAnsi="Gadugi" w:cs="Arial"/>
-          <w:sz w:val="52"/>
-          <w:szCs w:val="52"/>
-        </w:rPr>
-        <w:t>-</w:t>
-      </w:r>
-      <w:proofErr w:type="gramEnd"/>
-      <w:r>
-        <w:rPr>
-          <w:rFonts w:ascii="Gadugi" w:eastAsia="MS Gothic" w:hAnsi="Gadugi" w:cs="Arial"/>
-          <w:sz w:val="52"/>
-          <w:szCs w:val="52"/>
-        </w:rPr>
-        <w:t xml:space="preserve"> 22</w:t>
-      </w:r>
-      <w:r>
-        <w:rPr>
-          <w:rFonts w:ascii="Gadugi" w:eastAsia="MS Gothic" w:hAnsi="Gadugi" w:cs="Times New Roman"/>
-          <w:sz w:val="52"/>
-          <w:szCs w:val="52"/>
-        </w:rPr>
-        <w:tab/>
-      </w:r>
-    </w:p>
-    <w:p>
-      <w:pPr>
-        <w:spacing w:line="240" w:lineRule="auto"/>
-        <w:rPr>
-          <w:rFonts w:ascii="Gadugi" w:eastAsia="MS Gothic" w:hAnsi="Gadugi" w:cs="Times New Roman"/>
-          <w:sz w:val="52"/>
-          <w:szCs w:val="52"/>
-        </w:rPr>
-      </w:pPr>
-      <w:r>
-        <w:rPr>
-          <w:rFonts w:ascii="Gadugi" w:eastAsia="MS Gothic" w:hAnsi="Gadugi" w:cs="Times New Roman"/>
-          <w:sz w:val="52"/>
-          <w:szCs w:val="52"/>
-        </w:rPr>
-        <w:t>᳄</w:t>
+          <w:noProof/>
+          <w:sz w:val="52"/>
+          <w:szCs w:val="52"/>
+        </w:rPr>
+        <w:drawing>
+          <wp:inline distT="0" distB="0" distL="0" distR="0">
+            <wp:extent cx="387350" cy="275089"/>
+            <wp:effectExtent l="0" t="0" r="0" b="0"/>
+            <wp:docPr id="7" name="תמונה 7"/>
+            <wp:cNvGraphicFramePr>
+              <a:graphicFrameLocks xmlns:a="http://schemas.openxmlformats.org/drawingml/2006/main" noChangeAspect="1"/>
+            </wp:cNvGraphicFramePr>
+            <a:graphic xmlns:a="http://schemas.openxmlformats.org/drawingml/2006/main">
+              <a:graphicData uri="http://schemas.openxmlformats.org/drawingml/2006/picture">
+                <pic:pic xmlns:pic="http://schemas.openxmlformats.org/drawingml/2006/picture">
+                  <pic:nvPicPr>
+                    <pic:cNvPr id="0" name="Picture 7"/>
+                    <pic:cNvPicPr>
+                      <a:picLocks noChangeAspect="1" noChangeArrowheads="1"/>
+                    </pic:cNvPicPr>
+                  </pic:nvPicPr>
+                  <pic:blipFill>
+                    <a:blip r:embed="rId10" cstate="print">
+                      <a:extLst>
+                        <a:ext uri="{28A0092B-C50C-407E-A947-70E740481C1C}">
+                          <a14:useLocalDpi xmlns:a14="http://schemas.microsoft.com/office/drawing/2010/main" val="0"/>
+                        </a:ext>
+                      </a:extLst>
+                    </a:blip>
+                    <a:srcRect/>
+                    <a:stretch>
+                      <a:fillRect/>
+                    </a:stretch>
+                  </pic:blipFill>
+                  <pic:spPr bwMode="auto">
+                    <a:xfrm>
+                      <a:off x="0" y="0"/>
+                      <a:ext cx="414334" cy="294252"/>
+                    </a:xfrm>
+                    <a:prstGeom prst="rect">
+                      <a:avLst/>
+                    </a:prstGeom>
+                    <a:noFill/>
+                    <a:ln>
+                      <a:noFill/>
+                    </a:ln>
+                  </pic:spPr>
+                </pic:pic>
+              </a:graphicData>
+            </a:graphic>
+          </wp:inline>
+        </w:drawing>
       </w:r>
       <w:r>
         <w:rPr>
@@ -919,6 +1611,22 @@
           <w:szCs w:val="52"/>
         </w:rPr>
         <w:t xml:space="preserve"> 23</w:t>
+      </w:r>
+      <w:r>
+        <w:rPr>
+          <w:rFonts w:ascii="Gadugi" w:eastAsia="MS Gothic" w:hAnsi="Gadugi" w:cs="Arial"/>
+          <w:sz w:val="52"/>
+          <w:szCs w:val="52"/>
+        </w:rPr>
+        <w:t xml:space="preserve"> </w:t>
+      </w:r>
+      <w:r>
+        <w:rPr>
+          <w:rFonts w:ascii="Gadugi" w:eastAsia="MS Gothic" w:hAnsi="Gadugi" w:cs="Arial"/>
+          <w:sz w:val="24"/>
+          <w:szCs w:val="24"/>
+        </w:rPr>
+        <w:t>https://unicode-table.com/en/1CC4/</w:t>
       </w:r>
     </w:p>
     <w:p>
@@ -1050,28 +1758,105 @@
       </w:pPr>
       <w:r>
         <w:rPr>
-          <w:rFonts w:ascii="Gadugi" w:hAnsi="Gadugi" w:cs="Times New Roman"/>
-          <w:sz w:val="52"/>
-          <w:szCs w:val="52"/>
-        </w:rPr>
-        <w:t>[</w:t>
-      </w:r>
-      <w:proofErr w:type="gramStart"/>
-      <w:r>
-        <w:rPr>
-          <w:rFonts w:ascii="Gadugi" w:hAnsi="Gadugi" w:cs="Times New Roman"/>
-          <w:sz w:val="52"/>
-          <w:szCs w:val="52"/>
-        </w:rPr>
-        <w:t>bitcoin]</w:t>
-      </w:r>
-      <w:r>
-        <w:rPr>
-          <w:rFonts w:ascii="Arial Unicode MS" w:eastAsia="Arial Unicode MS" w:hAnsi="Arial Unicode MS" w:cs="Arial Unicode MS"/>
-          <w:sz w:val="52"/>
-          <w:szCs w:val="52"/>
-        </w:rPr>
-        <w:t xml:space="preserve">  </w:t>
+          <w:rFonts w:asciiTheme="majorBidi" w:hAnsiTheme="majorBidi" w:cstheme="majorBidi"/>
+          <w:b/>
+          <w:bCs/>
+          <w:color w:val="2C0E25"/>
+          <w:sz w:val="52"/>
+          <w:szCs w:val="52"/>
+          <w:shd w:val="clear" w:color="auto" w:fill="FFFFFF"/>
+        </w:rPr>
+        <w:t>₿</w:t>
+      </w:r>
+      <w:r>
+        <w:rPr>
+          <w:rFonts w:asciiTheme="majorBidi" w:hAnsiTheme="majorBidi" w:cstheme="majorBidi"/>
+          <w:b/>
+          <w:bCs/>
+          <w:color w:val="2C0E25"/>
+          <w:sz w:val="52"/>
+          <w:szCs w:val="52"/>
+          <w:shd w:val="clear" w:color="auto" w:fill="FFFFFF"/>
+        </w:rPr>
+        <w:t>/</w:t>
+      </w:r>
+      <w:r>
+        <w:rPr>
+          <w:rFonts w:ascii="Arial" w:hAnsi="Arial" w:cs="Arial"/>
+          <w:color w:val="2C0E25"/>
+          <w:sz w:val="52"/>
+          <w:szCs w:val="52"/>
+          <w:shd w:val="clear" w:color="auto" w:fill="FFFFFF"/>
+        </w:rPr>
+        <w:t>Ƀ</w:t>
+      </w:r>
+      <w:r>
+        <w:rPr>
+          <w:rFonts w:ascii="Arial" w:hAnsi="Arial" w:cs="Arial"/>
+          <w:color w:val="2C0E25"/>
+          <w:sz w:val="52"/>
+          <w:szCs w:val="52"/>
+          <w:shd w:val="clear" w:color="auto" w:fill="FFFFFF"/>
+        </w:rPr>
+        <w:t>/</w:t>
+      </w:r>
+      <w:r>
+        <w:rPr>
+          <w:rFonts w:ascii="Arial" w:hAnsi="Arial" w:cs="Arial"/>
+          <w:noProof/>
+          <w:color w:val="2C0E25"/>
+          <w:sz w:val="52"/>
+          <w:szCs w:val="52"/>
+          <w:shd w:val="clear" w:color="auto" w:fill="FFFFFF"/>
+        </w:rPr>
+        <w:drawing>
+          <wp:inline distT="0" distB="0" distL="0" distR="0">
+            <wp:extent cx="231399" cy="294788"/>
+            <wp:effectExtent l="0" t="0" r="0" b="0"/>
+            <wp:docPr id="9" name="תמונה 9"/>
+            <wp:cNvGraphicFramePr>
+              <a:graphicFrameLocks xmlns:a="http://schemas.openxmlformats.org/drawingml/2006/main" noChangeAspect="1"/>
+            </wp:cNvGraphicFramePr>
+            <a:graphic xmlns:a="http://schemas.openxmlformats.org/drawingml/2006/main">
+              <a:graphicData uri="http://schemas.openxmlformats.org/drawingml/2006/picture">
+                <pic:pic xmlns:pic="http://schemas.openxmlformats.org/drawingml/2006/picture">
+                  <pic:nvPicPr>
+                    <pic:cNvPr id="0" name="Picture 9"/>
+                    <pic:cNvPicPr>
+                      <a:picLocks noChangeAspect="1" noChangeArrowheads="1"/>
+                    </pic:cNvPicPr>
+                  </pic:nvPicPr>
+                  <pic:blipFill>
+                    <a:blip r:embed="rId11" cstate="print">
+                      <a:extLst>
+                        <a:ext uri="{28A0092B-C50C-407E-A947-70E740481C1C}">
+                          <a14:useLocalDpi xmlns:a14="http://schemas.microsoft.com/office/drawing/2010/main" val="0"/>
+                        </a:ext>
+                      </a:extLst>
+                    </a:blip>
+                    <a:srcRect/>
+                    <a:stretch>
+                      <a:fillRect/>
+                    </a:stretch>
+                  </pic:blipFill>
+                  <pic:spPr bwMode="auto">
+                    <a:xfrm>
+                      <a:off x="0" y="0"/>
+                      <a:ext cx="247925" cy="315842"/>
+                    </a:xfrm>
+                    <a:prstGeom prst="rect">
+                      <a:avLst/>
+                    </a:prstGeom>
+                    <a:noFill/>
+                    <a:ln>
+                      <a:noFill/>
+                    </a:ln>
+                  </pic:spPr>
+                </pic:pic>
+              </a:graphicData>
+            </a:graphic>
+          </wp:inline>
+        </w:drawing>
       </w:r>
       <w:r>
         <w:rPr>
@@ -1079,16 +1864,7 @@
           <w:sz w:val="52"/>
           <w:szCs w:val="52"/>
         </w:rPr>
-        <w:t>-</w:t>
-      </w:r>
-      <w:proofErr w:type="gramEnd"/>
-      <w:r>
-        <w:rPr>
-          <w:rFonts w:ascii="Gadugi" w:eastAsia="MS Gothic" w:hAnsi="Gadugi" w:cs="Arial"/>
-          <w:sz w:val="52"/>
-          <w:szCs w:val="52"/>
-        </w:rPr>
-        <w:t xml:space="preserve"> 26</w:t>
+        <w:t>- 26</w:t>
       </w:r>
     </w:p>
     <w:p>
@@ -1170,26 +1946,75 @@
           <w:cs/>
           <w:lang w:bidi="kn-IN"/>
         </w:rPr>
-        <w:t xml:space="preserve">  -     29</w:t>
-      </w:r>
-    </w:p>
-    <w:p>
-      <w:pPr>
-        <w:rPr>
-          <w:rFonts w:ascii="Times New Roman"/>
-          <w:sz w:val="52"/>
-          <w:szCs w:val="52"/>
-        </w:rPr>
-      </w:pPr>
-      <w:r>
-        <w:rPr>
-          <w:rFonts w:ascii="Arial" w:eastAsia="MS Gothic" w:hAnsi="Arial" w:cs="Arial"/>
+        <w:t xml:space="preserve"> </w:t>
+      </w:r>
+      <w:r>
+        <w:rPr>
+          <w:rFonts w:ascii="Gadugi" w:eastAsia="MS Gothic" w:hAnsi="Gadugi" w:cs="Arial Unicode MS"/>
+          <w:noProof/>
           <w:sz w:val="52"/>
           <w:szCs w:val="52"/>
           <w:cs/>
           <w:lang w:bidi="kn-IN"/>
         </w:rPr>
-        <w:t>ϓ - 30</w:t>
+        <w:drawing>
+          <wp:inline distT="0" distB="0" distL="0" distR="0">
+            <wp:extent cx="609600" cy="649792"/>
+            <wp:effectExtent l="0" t="0" r="0" b="0"/>
+            <wp:docPr id="8" name="תמונה 8"/>
+            <wp:cNvGraphicFramePr>
+              <a:graphicFrameLocks xmlns:a="http://schemas.openxmlformats.org/drawingml/2006/main" noChangeAspect="1"/>
+            </wp:cNvGraphicFramePr>
+            <a:graphic xmlns:a="http://schemas.openxmlformats.org/drawingml/2006/main">
+              <a:graphicData uri="http://schemas.openxmlformats.org/drawingml/2006/picture">
+                <pic:pic xmlns:pic="http://schemas.openxmlformats.org/drawingml/2006/picture">
+                  <pic:nvPicPr>
+                    <pic:cNvPr id="0" name="Picture 8"/>
+                    <pic:cNvPicPr>
+                      <a:picLocks noChangeAspect="1" noChangeArrowheads="1"/>
+                    </pic:cNvPicPr>
+                  </pic:nvPicPr>
+                  <pic:blipFill>
+                    <a:blip r:embed="rId12" cstate="print">
+                      <a:extLst>
+                        <a:ext uri="{28A0092B-C50C-407E-A947-70E740481C1C}">
+                          <a14:useLocalDpi xmlns:a14="http://schemas.microsoft.com/office/drawing/2010/main" val="0"/>
+                        </a:ext>
+                      </a:extLst>
+                    </a:blip>
+                    <a:srcRect/>
+                    <a:stretch>
+                      <a:fillRect/>
+                    </a:stretch>
+                  </pic:blipFill>
+                  <pic:spPr bwMode="auto">
+                    <a:xfrm>
+                      <a:off x="0" y="0"/>
+                      <a:ext cx="649405" cy="692221"/>
+                    </a:xfrm>
+                    <a:prstGeom prst="rect">
+                      <a:avLst/>
+                    </a:prstGeom>
+                    <a:noFill/>
+                    <a:ln>
+                      <a:noFill/>
+                    </a:ln>
+                  </pic:spPr>
+                </pic:pic>
+              </a:graphicData>
+            </a:graphic>
+          </wp:inline>
+        </w:drawing>
+      </w:r>
+      <w:r>
+        <w:rPr>
+          <w:rFonts w:ascii="Gadugi" w:eastAsia="MS Gothic" w:hAnsi="Gadugi" w:cs="Arial Unicode MS"/>
+          <w:sz w:val="52"/>
+          <w:szCs w:val="52"/>
+          <w:cs/>
+          <w:lang w:bidi="kn-IN"/>
+        </w:rPr>
+        <w:t>-     29</w:t>
       </w:r>
     </w:p>
     <w:p>
@@ -1209,6 +2034,16 @@
           <w:szCs w:val="52"/>
         </w:rPr>
       </w:pPr>
+      <w:r>
+        <w:rPr>
+          <w:rFonts w:ascii="Nirmala UI" w:hAnsi="Nirmala UI" w:cs="Nirmala UI"/>
+          <w:color w:val="2C0E25"/>
+          <w:sz w:val="225"/>
+          <w:szCs w:val="225"/>
+          <w:shd w:val="clear" w:color="auto" w:fill="FFFFFF"/>
+        </w:rPr>
+        <w:t>ᱷ</w:t>
+      </w:r>
     </w:p>
     <w:p>
       <w:pPr>
@@ -1558,6 +2393,7 @@
           <w:sz w:val="52"/>
           <w:szCs w:val="52"/>
         </w:rPr>
+        <w:lastRenderedPageBreak/>
         <w:t>{17,16,22,</w:t>
       </w:r>
       <w:proofErr w:type="gramStart"/>
@@ -1709,8 +2545,6 @@
         </w:rPr>
         <w:t>}</w:t>
       </w:r>
-      <w:bookmarkStart w:id="0" w:name="_GoBack"/>
-      <w:bookmarkEnd w:id="0"/>
     </w:p>
     <w:sectPr>
       <w:pgSz w:w="12240" w:h="15840"/>
@@ -1894,7 +2728,7 @@
     <w:lsdException w:name="Table Web 2" w:semiHidden="1" w:unhideWhenUsed="1"/>
     <w:lsdException w:name="Table Web 3" w:semiHidden="1" w:unhideWhenUsed="1"/>
     <w:lsdException w:name="Balloon Text" w:semiHidden="1" w:unhideWhenUsed="1"/>
-    <w:lsdException w:name="Table Grid" w:semiHidden="1" w:uiPriority="59" w:unhideWhenUsed="1"/>
+    <w:lsdException w:name="Table Grid" w:uiPriority="59"/>
     <w:lsdException w:name="Table Theme" w:semiHidden="1" w:unhideWhenUsed="1"/>
     <w:lsdException w:name="Placeholder Text" w:semiHidden="1"/>
     <w:lsdException w:name="No Spacing" w:uiPriority="1" w:qFormat="1"/>

</xml_diff>